<commit_message>
New Updated MC Home Work
</commit_message>
<xml_diff>
--- a/HomeWork/mcsProgress.docx
+++ b/HomeWork/mcsProgress.docx
@@ -163,7 +163,31 @@
           <w:sz w:val="28"/>
           <w:szCs w:val="28"/>
         </w:rPr>
-        <w:t>Removing the previous home work document if any and adding new one</w:t>
+        <w:t xml:space="preserve">Removing the previous </w:t>
+      </w:r>
+      <w:proofErr w:type="spellStart"/>
+      <w:r>
+        <w:rPr>
+          <w:b/>
+          <w:bCs/>
+          <w:i/>
+          <w:iCs/>
+          <w:sz w:val="28"/>
+          <w:szCs w:val="28"/>
+        </w:rPr>
+        <w:t>home work</w:t>
+      </w:r>
+      <w:proofErr w:type="spellEnd"/>
+      <w:r>
+        <w:rPr>
+          <w:b/>
+          <w:bCs/>
+          <w:i/>
+          <w:iCs/>
+          <w:sz w:val="28"/>
+          <w:szCs w:val="28"/>
+        </w:rPr>
+        <w:t xml:space="preserve"> document if any and adding new one</w:t>
       </w:r>
     </w:p>
     <w:p>
@@ -319,7 +343,31 @@
           <w:szCs w:val="28"/>
         </w:rPr>
         <w:lastRenderedPageBreak/>
-        <w:t>Pushing the home work file into home work repository</w:t>
+        <w:t xml:space="preserve">Pushing the home work file into </w:t>
+      </w:r>
+      <w:proofErr w:type="spellStart"/>
+      <w:r>
+        <w:rPr>
+          <w:b/>
+          <w:bCs/>
+          <w:i/>
+          <w:iCs/>
+          <w:sz w:val="28"/>
+          <w:szCs w:val="28"/>
+        </w:rPr>
+        <w:t>home work</w:t>
+      </w:r>
+      <w:proofErr w:type="spellEnd"/>
+      <w:r>
+        <w:rPr>
+          <w:b/>
+          <w:bCs/>
+          <w:i/>
+          <w:iCs/>
+          <w:sz w:val="28"/>
+          <w:szCs w:val="28"/>
+        </w:rPr>
+        <w:t xml:space="preserve"> repository</w:t>
       </w:r>
     </w:p>
     <w:p>
@@ -562,7 +610,31 @@
           <w:sz w:val="32"/>
           <w:szCs w:val="32"/>
         </w:rPr>
-        <w:t xml:space="preserve"> Styles On Android Studio</w:t>
+        <w:t xml:space="preserve"> Styles </w:t>
+      </w:r>
+      <w:proofErr w:type="gramStart"/>
+      <w:r>
+        <w:rPr>
+          <w:b/>
+          <w:bCs/>
+          <w:i/>
+          <w:iCs/>
+          <w:sz w:val="32"/>
+          <w:szCs w:val="32"/>
+        </w:rPr>
+        <w:t>On</w:t>
+      </w:r>
+      <w:proofErr w:type="gramEnd"/>
+      <w:r>
+        <w:rPr>
+          <w:b/>
+          <w:bCs/>
+          <w:i/>
+          <w:iCs/>
+          <w:sz w:val="32"/>
+          <w:szCs w:val="32"/>
+        </w:rPr>
+        <w:t xml:space="preserve"> Android Studio</w:t>
       </w:r>
     </w:p>
     <w:p>
@@ -787,6 +859,16 @@
       </w:r>
     </w:p>
     <w:p>
+      <w:pPr>
+        <w:rPr>
+          <w:b/>
+          <w:bCs/>
+          <w:i/>
+          <w:iCs/>
+          <w:sz w:val="28"/>
+          <w:szCs w:val="28"/>
+        </w:rPr>
+      </w:pPr>
       <w:r>
         <w:rPr>
           <w:noProof/>
@@ -834,6 +916,250 @@
         </w:drawing>
       </w:r>
     </w:p>
+    <w:p>
+      <w:pPr>
+        <w:rPr>
+          <w:b/>
+          <w:bCs/>
+          <w:i/>
+          <w:iCs/>
+          <w:sz w:val="28"/>
+          <w:szCs w:val="28"/>
+        </w:rPr>
+      </w:pPr>
+    </w:p>
+    <w:p>
+      <w:pPr>
+        <w:pStyle w:val="ListParagraph"/>
+        <w:numPr>
+          <w:ilvl w:val="0"/>
+          <w:numId w:val="1"/>
+        </w:numPr>
+        <w:rPr>
+          <w:sz w:val="24"/>
+          <w:szCs w:val="24"/>
+        </w:rPr>
+      </w:pPr>
+      <w:r>
+        <w:rPr>
+          <w:b/>
+          <w:bCs/>
+          <w:i/>
+          <w:iCs/>
+          <w:sz w:val="32"/>
+          <w:szCs w:val="32"/>
+        </w:rPr>
+        <w:t>After</w:t>
+      </w:r>
+      <w:r>
+        <w:rPr>
+          <w:b/>
+          <w:bCs/>
+          <w:i/>
+          <w:iCs/>
+          <w:sz w:val="32"/>
+          <w:szCs w:val="32"/>
+        </w:rPr>
+        <w:t xml:space="preserve"> adding headings in this document, Committing again this document,</w:t>
+      </w:r>
+    </w:p>
+    <w:p>
+      <w:pPr>
+        <w:pStyle w:val="ListParagraph"/>
+        <w:ind w:left="360"/>
+        <w:rPr>
+          <w:sz w:val="24"/>
+          <w:szCs w:val="24"/>
+        </w:rPr>
+      </w:pPr>
+      <w:r>
+        <w:rPr>
+          <w:noProof/>
+          <w:sz w:val="24"/>
+          <w:szCs w:val="24"/>
+        </w:rPr>
+        <w:drawing>
+          <wp:inline distT="0" distB="0" distL="0" distR="0" wp14:anchorId="3D940E1C" wp14:editId="47B7AA60">
+            <wp:extent cx="5792008" cy="3534268"/>
+            <wp:effectExtent l="0" t="0" r="0" b="9525"/>
+            <wp:docPr id="1" name="Picture 1"/>
+            <wp:cNvGraphicFramePr>
+              <a:graphicFrameLocks xmlns:a="http://schemas.openxmlformats.org/drawingml/2006/main" noChangeAspect="1"/>
+            </wp:cNvGraphicFramePr>
+            <a:graphic xmlns:a="http://schemas.openxmlformats.org/drawingml/2006/main">
+              <a:graphicData uri="http://schemas.openxmlformats.org/drawingml/2006/picture">
+                <pic:pic xmlns:pic="http://schemas.openxmlformats.org/drawingml/2006/picture">
+                  <pic:nvPicPr>
+                    <pic:cNvPr id="1" name="Picture 1"/>
+                    <pic:cNvPicPr/>
+                  </pic:nvPicPr>
+                  <pic:blipFill>
+                    <a:blip r:embed="rId15">
+                      <a:extLst>
+                        <a:ext uri="{28A0092B-C50C-407E-A947-70E740481C1C}">
+                          <a14:useLocalDpi xmlns:a14="http://schemas.microsoft.com/office/drawing/2010/main" val="0"/>
+                        </a:ext>
+                      </a:extLst>
+                    </a:blip>
+                    <a:stretch>
+                      <a:fillRect/>
+                    </a:stretch>
+                  </pic:blipFill>
+                  <pic:spPr>
+                    <a:xfrm>
+                      <a:off x="0" y="0"/>
+                      <a:ext cx="5792008" cy="3534268"/>
+                    </a:xfrm>
+                    <a:prstGeom prst="rect">
+                      <a:avLst/>
+                    </a:prstGeom>
+                  </pic:spPr>
+                </pic:pic>
+              </a:graphicData>
+            </a:graphic>
+          </wp:inline>
+        </w:drawing>
+      </w:r>
+    </w:p>
+    <w:p>
+      <w:pPr>
+        <w:pStyle w:val="ListParagraph"/>
+        <w:ind w:left="360"/>
+        <w:rPr>
+          <w:sz w:val="24"/>
+          <w:szCs w:val="24"/>
+        </w:rPr>
+      </w:pPr>
+    </w:p>
+    <w:p>
+      <w:pPr>
+        <w:pStyle w:val="ListParagraph"/>
+        <w:ind w:left="360"/>
+        <w:rPr>
+          <w:sz w:val="24"/>
+          <w:szCs w:val="24"/>
+        </w:rPr>
+      </w:pPr>
+    </w:p>
+    <w:p>
+      <w:pPr>
+        <w:pStyle w:val="ListParagraph"/>
+        <w:numPr>
+          <w:ilvl w:val="0"/>
+          <w:numId w:val="1"/>
+        </w:numPr>
+        <w:rPr>
+          <w:b/>
+          <w:bCs/>
+          <w:i/>
+          <w:iCs/>
+          <w:sz w:val="32"/>
+          <w:szCs w:val="32"/>
+        </w:rPr>
+      </w:pPr>
+      <w:r>
+        <w:rPr>
+          <w:b/>
+          <w:bCs/>
+          <w:i/>
+          <w:iCs/>
+          <w:sz w:val="32"/>
+          <w:szCs w:val="32"/>
+        </w:rPr>
+        <w:lastRenderedPageBreak/>
+        <w:t xml:space="preserve">Pushing this </w:t>
+      </w:r>
+      <w:proofErr w:type="spellStart"/>
+      <w:r>
+        <w:rPr>
+          <w:b/>
+          <w:bCs/>
+          <w:i/>
+          <w:iCs/>
+          <w:sz w:val="32"/>
+          <w:szCs w:val="32"/>
+        </w:rPr>
+        <w:t>home work</w:t>
+      </w:r>
+      <w:proofErr w:type="spellEnd"/>
+      <w:r>
+        <w:rPr>
+          <w:b/>
+          <w:bCs/>
+          <w:i/>
+          <w:iCs/>
+          <w:sz w:val="32"/>
+          <w:szCs w:val="32"/>
+        </w:rPr>
+        <w:t xml:space="preserve"> document,</w:t>
+      </w:r>
+    </w:p>
+    <w:p>
+      <w:pPr>
+        <w:pStyle w:val="ListParagraph"/>
+        <w:ind w:left="360"/>
+        <w:rPr>
+          <w:b/>
+          <w:bCs/>
+          <w:i/>
+          <w:iCs/>
+          <w:sz w:val="32"/>
+          <w:szCs w:val="32"/>
+        </w:rPr>
+      </w:pPr>
+      <w:r>
+        <w:rPr>
+          <w:b/>
+          <w:bCs/>
+          <w:i/>
+          <w:iCs/>
+          <w:noProof/>
+          <w:sz w:val="32"/>
+          <w:szCs w:val="32"/>
+        </w:rPr>
+        <w:drawing>
+          <wp:inline distT="0" distB="0" distL="0" distR="0" wp14:anchorId="44C26DF1" wp14:editId="1D118296">
+            <wp:extent cx="5753903" cy="3524742"/>
+            <wp:effectExtent l="0" t="0" r="0" b="0"/>
+            <wp:docPr id="2" name="Picture 2"/>
+            <wp:cNvGraphicFramePr>
+              <a:graphicFrameLocks xmlns:a="http://schemas.openxmlformats.org/drawingml/2006/main" noChangeAspect="1"/>
+            </wp:cNvGraphicFramePr>
+            <a:graphic xmlns:a="http://schemas.openxmlformats.org/drawingml/2006/main">
+              <a:graphicData uri="http://schemas.openxmlformats.org/drawingml/2006/picture">
+                <pic:pic xmlns:pic="http://schemas.openxmlformats.org/drawingml/2006/picture">
+                  <pic:nvPicPr>
+                    <pic:cNvPr id="2" name="Picture 2"/>
+                    <pic:cNvPicPr/>
+                  </pic:nvPicPr>
+                  <pic:blipFill>
+                    <a:blip r:embed="rId16">
+                      <a:extLst>
+                        <a:ext uri="{28A0092B-C50C-407E-A947-70E740481C1C}">
+                          <a14:useLocalDpi xmlns:a14="http://schemas.microsoft.com/office/drawing/2010/main" val="0"/>
+                        </a:ext>
+                      </a:extLst>
+                    </a:blip>
+                    <a:stretch>
+                      <a:fillRect/>
+                    </a:stretch>
+                  </pic:blipFill>
+                  <pic:spPr>
+                    <a:xfrm>
+                      <a:off x="0" y="0"/>
+                      <a:ext cx="5753903" cy="3524742"/>
+                    </a:xfrm>
+                    <a:prstGeom prst="rect">
+                      <a:avLst/>
+                    </a:prstGeom>
+                  </pic:spPr>
+                </pic:pic>
+              </a:graphicData>
+            </a:graphic>
+          </wp:inline>
+        </w:drawing>
+      </w:r>
+    </w:p>
     <w:sectPr>
       <w:pgSz w:w="12240" w:h="15840"/>
       <w:pgMar w:top="1440" w:right="1440" w:bottom="1440" w:left="1440" w:header="720" w:footer="720" w:gutter="0"/>
@@ -847,16 +1173,102 @@
 <file path=word/numbering.xml><?xml version="1.0" encoding="utf-8"?>
 <w:numbering xmlns:wpc="http://schemas.microsoft.com/office/word/2010/wordprocessingCanvas" xmlns:cx="http://schemas.microsoft.com/office/drawing/2014/chartex" xmlns:cx1="http://schemas.microsoft.com/office/drawing/2015/9/8/chartex" xmlns:cx2="http://schemas.microsoft.com/office/drawing/2015/10/21/chartex" xmlns:cx3="http://schemas.microsoft.com/office/drawing/2016/5/9/chartex" xmlns:cx4="http://schemas.microsoft.com/office/drawing/2016/5/10/chartex" xmlns:cx5="http://schemas.microsoft.com/office/drawing/2016/5/11/chartex" xmlns:cx6="http://schemas.microsoft.com/office/drawing/2016/5/12/chartex" xmlns:cx7="http://schemas.microsoft.com/office/drawing/2016/5/13/chartex" xmlns:cx8="http://schemas.microsoft.com/office/drawing/2016/5/14/chartex" xmlns:mc="http://schemas.openxmlformats.org/markup-compatibility/2006" xmlns:aink="http://schemas.microsoft.com/office/drawing/2016/ink" xmlns:am3d="http://schemas.microsoft.com/office/drawing/2017/model3d" xmlns:o="urn:schemas-microsoft-com:office:office" xmlns:r="http://schemas.openxmlformats.org/officeDocument/2006/relationships" xmlns:m="http://schemas.openxmlformats.org/officeDocument/2006/math" xmlns:v="urn:schemas-microsoft-com:vml" xmlns:wp14="http://schemas.microsoft.com/office/word/2010/wordprocessingDrawing" xmlns:wp="http://schemas.openxmlformats.org/drawingml/2006/wordprocessingDrawing" xmlns:w10="urn:schemas-microsoft-com:office:word" xmlns:w="http://schemas.openxmlformats.org/wordprocessingml/2006/main" xmlns:w14="http://schemas.microsoft.com/office/word/2010/wordml" xmlns:w15="http://schemas.microsoft.com/office/word/2012/wordml" xmlns:w16cex="http://schemas.microsoft.com/office/word/2018/wordml/cex" xmlns:w16cid="http://schemas.microsoft.com/office/word/2016/wordml/cid" xmlns:w16="http://schemas.microsoft.com/office/word/2018/wordml" xmlns:w16se="http://schemas.microsoft.com/office/word/2015/wordml/symex" xmlns:wpg="http://schemas.microsoft.com/office/word/2010/wordprocessingGroup" xmlns:wpi="http://schemas.microsoft.com/office/word/2010/wordprocessingInk" xmlns:wne="http://schemas.microsoft.com/office/word/2006/wordml" xmlns:wps="http://schemas.microsoft.com/office/word/2010/wordprocessingShape" mc:Ignorable="w14 w15 w16se w16cid w16 w16cex wp14">
   <w:abstractNum w:abstractNumId="0" w15:restartNumberingAfterBreak="0">
+    <w:nsid w:val="056820BF"/>
+    <w:multiLevelType w:val="hybridMultilevel"/>
+    <w:tmpl w:val="E882403E"/>
+    <w:lvl w:ilvl="0" w:tplc="0409000F">
+      <w:start w:val="1"/>
+      <w:numFmt w:val="decimal"/>
+      <w:lvlText w:val="%1."/>
+      <w:lvlJc w:val="left"/>
+      <w:pPr>
+        <w:ind w:left="720" w:hanging="360"/>
+      </w:pPr>
+    </w:lvl>
+    <w:lvl w:ilvl="1" w:tplc="04090019" w:tentative="1">
+      <w:start w:val="1"/>
+      <w:numFmt w:val="lowerLetter"/>
+      <w:lvlText w:val="%2."/>
+      <w:lvlJc w:val="left"/>
+      <w:pPr>
+        <w:ind w:left="1440" w:hanging="360"/>
+      </w:pPr>
+    </w:lvl>
+    <w:lvl w:ilvl="2" w:tplc="0409001B" w:tentative="1">
+      <w:start w:val="1"/>
+      <w:numFmt w:val="lowerRoman"/>
+      <w:lvlText w:val="%3."/>
+      <w:lvlJc w:val="right"/>
+      <w:pPr>
+        <w:ind w:left="2160" w:hanging="180"/>
+      </w:pPr>
+    </w:lvl>
+    <w:lvl w:ilvl="3" w:tplc="0409000F" w:tentative="1">
+      <w:start w:val="1"/>
+      <w:numFmt w:val="decimal"/>
+      <w:lvlText w:val="%4."/>
+      <w:lvlJc w:val="left"/>
+      <w:pPr>
+        <w:ind w:left="2880" w:hanging="360"/>
+      </w:pPr>
+    </w:lvl>
+    <w:lvl w:ilvl="4" w:tplc="04090019" w:tentative="1">
+      <w:start w:val="1"/>
+      <w:numFmt w:val="lowerLetter"/>
+      <w:lvlText w:val="%5."/>
+      <w:lvlJc w:val="left"/>
+      <w:pPr>
+        <w:ind w:left="3600" w:hanging="360"/>
+      </w:pPr>
+    </w:lvl>
+    <w:lvl w:ilvl="5" w:tplc="0409001B" w:tentative="1">
+      <w:start w:val="1"/>
+      <w:numFmt w:val="lowerRoman"/>
+      <w:lvlText w:val="%6."/>
+      <w:lvlJc w:val="right"/>
+      <w:pPr>
+        <w:ind w:left="4320" w:hanging="180"/>
+      </w:pPr>
+    </w:lvl>
+    <w:lvl w:ilvl="6" w:tplc="0409000F" w:tentative="1">
+      <w:start w:val="1"/>
+      <w:numFmt w:val="decimal"/>
+      <w:lvlText w:val="%7."/>
+      <w:lvlJc w:val="left"/>
+      <w:pPr>
+        <w:ind w:left="5040" w:hanging="360"/>
+      </w:pPr>
+    </w:lvl>
+    <w:lvl w:ilvl="7" w:tplc="04090019" w:tentative="1">
+      <w:start w:val="1"/>
+      <w:numFmt w:val="lowerLetter"/>
+      <w:lvlText w:val="%8."/>
+      <w:lvlJc w:val="left"/>
+      <w:pPr>
+        <w:ind w:left="5760" w:hanging="360"/>
+      </w:pPr>
+    </w:lvl>
+    <w:lvl w:ilvl="8" w:tplc="0409001B" w:tentative="1">
+      <w:start w:val="1"/>
+      <w:numFmt w:val="lowerRoman"/>
+      <w:lvlText w:val="%9."/>
+      <w:lvlJc w:val="right"/>
+      <w:pPr>
+        <w:ind w:left="6480" w:hanging="180"/>
+      </w:pPr>
+    </w:lvl>
+  </w:abstractNum>
+  <w:abstractNum w:abstractNumId="1" w15:restartNumberingAfterBreak="0">
     <w:nsid w:val="1EA72391"/>
     <w:multiLevelType w:val="hybridMultilevel"/>
-    <w:tmpl w:val="867CBFCC"/>
+    <w:tmpl w:val="D51899E2"/>
     <w:lvl w:ilvl="0" w:tplc="091003F2">
       <w:start w:val="1"/>
       <w:numFmt w:val="decimal"/>
       <w:lvlText w:val="%1."/>
       <w:lvlJc w:val="left"/>
       <w:pPr>
-        <w:ind w:left="720" w:hanging="360"/>
+        <w:ind w:left="360" w:hanging="360"/>
       </w:pPr>
       <w:rPr>
         <w:b/>
@@ -939,7 +1351,7 @@
       </w:pPr>
     </w:lvl>
   </w:abstractNum>
-  <w:abstractNum w:abstractNumId="1" w15:restartNumberingAfterBreak="0">
+  <w:abstractNum w:abstractNumId="2" w15:restartNumberingAfterBreak="0">
     <w:nsid w:val="24191754"/>
     <w:multiLevelType w:val="hybridMultilevel"/>
     <w:tmpl w:val="03563680"/>
@@ -1025,7 +1437,93 @@
       </w:pPr>
     </w:lvl>
   </w:abstractNum>
-  <w:abstractNum w:abstractNumId="2" w15:restartNumberingAfterBreak="0">
+  <w:abstractNum w:abstractNumId="3" w15:restartNumberingAfterBreak="0">
+    <w:nsid w:val="30BF526E"/>
+    <w:multiLevelType w:val="hybridMultilevel"/>
+    <w:tmpl w:val="FAB455B4"/>
+    <w:lvl w:ilvl="0" w:tplc="0409000F">
+      <w:start w:val="1"/>
+      <w:numFmt w:val="decimal"/>
+      <w:lvlText w:val="%1."/>
+      <w:lvlJc w:val="left"/>
+      <w:pPr>
+        <w:ind w:left="1440" w:hanging="360"/>
+      </w:pPr>
+    </w:lvl>
+    <w:lvl w:ilvl="1" w:tplc="04090019" w:tentative="1">
+      <w:start w:val="1"/>
+      <w:numFmt w:val="lowerLetter"/>
+      <w:lvlText w:val="%2."/>
+      <w:lvlJc w:val="left"/>
+      <w:pPr>
+        <w:ind w:left="2160" w:hanging="360"/>
+      </w:pPr>
+    </w:lvl>
+    <w:lvl w:ilvl="2" w:tplc="0409001B" w:tentative="1">
+      <w:start w:val="1"/>
+      <w:numFmt w:val="lowerRoman"/>
+      <w:lvlText w:val="%3."/>
+      <w:lvlJc w:val="right"/>
+      <w:pPr>
+        <w:ind w:left="2880" w:hanging="180"/>
+      </w:pPr>
+    </w:lvl>
+    <w:lvl w:ilvl="3" w:tplc="0409000F" w:tentative="1">
+      <w:start w:val="1"/>
+      <w:numFmt w:val="decimal"/>
+      <w:lvlText w:val="%4."/>
+      <w:lvlJc w:val="left"/>
+      <w:pPr>
+        <w:ind w:left="3600" w:hanging="360"/>
+      </w:pPr>
+    </w:lvl>
+    <w:lvl w:ilvl="4" w:tplc="04090019" w:tentative="1">
+      <w:start w:val="1"/>
+      <w:numFmt w:val="lowerLetter"/>
+      <w:lvlText w:val="%5."/>
+      <w:lvlJc w:val="left"/>
+      <w:pPr>
+        <w:ind w:left="4320" w:hanging="360"/>
+      </w:pPr>
+    </w:lvl>
+    <w:lvl w:ilvl="5" w:tplc="0409001B" w:tentative="1">
+      <w:start w:val="1"/>
+      <w:numFmt w:val="lowerRoman"/>
+      <w:lvlText w:val="%6."/>
+      <w:lvlJc w:val="right"/>
+      <w:pPr>
+        <w:ind w:left="5040" w:hanging="180"/>
+      </w:pPr>
+    </w:lvl>
+    <w:lvl w:ilvl="6" w:tplc="0409000F" w:tentative="1">
+      <w:start w:val="1"/>
+      <w:numFmt w:val="decimal"/>
+      <w:lvlText w:val="%7."/>
+      <w:lvlJc w:val="left"/>
+      <w:pPr>
+        <w:ind w:left="5760" w:hanging="360"/>
+      </w:pPr>
+    </w:lvl>
+    <w:lvl w:ilvl="7" w:tplc="04090019" w:tentative="1">
+      <w:start w:val="1"/>
+      <w:numFmt w:val="lowerLetter"/>
+      <w:lvlText w:val="%8."/>
+      <w:lvlJc w:val="left"/>
+      <w:pPr>
+        <w:ind w:left="6480" w:hanging="360"/>
+      </w:pPr>
+    </w:lvl>
+    <w:lvl w:ilvl="8" w:tplc="0409001B" w:tentative="1">
+      <w:start w:val="1"/>
+      <w:numFmt w:val="lowerRoman"/>
+      <w:lvlText w:val="%9."/>
+      <w:lvlJc w:val="right"/>
+      <w:pPr>
+        <w:ind w:left="7200" w:hanging="180"/>
+      </w:pPr>
+    </w:lvl>
+  </w:abstractNum>
+  <w:abstractNum w:abstractNumId="4" w15:restartNumberingAfterBreak="0">
     <w:nsid w:val="44A521BC"/>
     <w:multiLevelType w:val="hybridMultilevel"/>
     <w:tmpl w:val="CBF8770A"/>
@@ -1111,14 +1609,109 @@
       </w:pPr>
     </w:lvl>
   </w:abstractNum>
+  <w:abstractNum w:abstractNumId="5" w15:restartNumberingAfterBreak="0">
+    <w:nsid w:val="5A0A71CF"/>
+    <w:multiLevelType w:val="hybridMultilevel"/>
+    <w:tmpl w:val="C060C918"/>
+    <w:lvl w:ilvl="0" w:tplc="0409000F">
+      <w:start w:val="1"/>
+      <w:numFmt w:val="decimal"/>
+      <w:lvlText w:val="%1."/>
+      <w:lvlJc w:val="left"/>
+      <w:pPr>
+        <w:ind w:left="720" w:hanging="360"/>
+      </w:pPr>
+    </w:lvl>
+    <w:lvl w:ilvl="1" w:tplc="04090019" w:tentative="1">
+      <w:start w:val="1"/>
+      <w:numFmt w:val="lowerLetter"/>
+      <w:lvlText w:val="%2."/>
+      <w:lvlJc w:val="left"/>
+      <w:pPr>
+        <w:ind w:left="1440" w:hanging="360"/>
+      </w:pPr>
+    </w:lvl>
+    <w:lvl w:ilvl="2" w:tplc="0409001B" w:tentative="1">
+      <w:start w:val="1"/>
+      <w:numFmt w:val="lowerRoman"/>
+      <w:lvlText w:val="%3."/>
+      <w:lvlJc w:val="right"/>
+      <w:pPr>
+        <w:ind w:left="2160" w:hanging="180"/>
+      </w:pPr>
+    </w:lvl>
+    <w:lvl w:ilvl="3" w:tplc="0409000F" w:tentative="1">
+      <w:start w:val="1"/>
+      <w:numFmt w:val="decimal"/>
+      <w:lvlText w:val="%4."/>
+      <w:lvlJc w:val="left"/>
+      <w:pPr>
+        <w:ind w:left="2880" w:hanging="360"/>
+      </w:pPr>
+    </w:lvl>
+    <w:lvl w:ilvl="4" w:tplc="04090019" w:tentative="1">
+      <w:start w:val="1"/>
+      <w:numFmt w:val="lowerLetter"/>
+      <w:lvlText w:val="%5."/>
+      <w:lvlJc w:val="left"/>
+      <w:pPr>
+        <w:ind w:left="3600" w:hanging="360"/>
+      </w:pPr>
+    </w:lvl>
+    <w:lvl w:ilvl="5" w:tplc="0409001B" w:tentative="1">
+      <w:start w:val="1"/>
+      <w:numFmt w:val="lowerRoman"/>
+      <w:lvlText w:val="%6."/>
+      <w:lvlJc w:val="right"/>
+      <w:pPr>
+        <w:ind w:left="4320" w:hanging="180"/>
+      </w:pPr>
+    </w:lvl>
+    <w:lvl w:ilvl="6" w:tplc="0409000F" w:tentative="1">
+      <w:start w:val="1"/>
+      <w:numFmt w:val="decimal"/>
+      <w:lvlText w:val="%7."/>
+      <w:lvlJc w:val="left"/>
+      <w:pPr>
+        <w:ind w:left="5040" w:hanging="360"/>
+      </w:pPr>
+    </w:lvl>
+    <w:lvl w:ilvl="7" w:tplc="04090019" w:tentative="1">
+      <w:start w:val="1"/>
+      <w:numFmt w:val="lowerLetter"/>
+      <w:lvlText w:val="%8."/>
+      <w:lvlJc w:val="left"/>
+      <w:pPr>
+        <w:ind w:left="5760" w:hanging="360"/>
+      </w:pPr>
+    </w:lvl>
+    <w:lvl w:ilvl="8" w:tplc="0409001B" w:tentative="1">
+      <w:start w:val="1"/>
+      <w:numFmt w:val="lowerRoman"/>
+      <w:lvlText w:val="%9."/>
+      <w:lvlJc w:val="right"/>
+      <w:pPr>
+        <w:ind w:left="6480" w:hanging="180"/>
+      </w:pPr>
+    </w:lvl>
+  </w:abstractNum>
   <w:num w:numId="1">
-    <w:abstractNumId w:val="0"/>
+    <w:abstractNumId w:val="1"/>
   </w:num>
   <w:num w:numId="2">
+    <w:abstractNumId w:val="4"/>
+  </w:num>
+  <w:num w:numId="3">
     <w:abstractNumId w:val="2"/>
   </w:num>
-  <w:num w:numId="3">
-    <w:abstractNumId w:val="1"/>
+  <w:num w:numId="4">
+    <w:abstractNumId w:val="5"/>
+  </w:num>
+  <w:num w:numId="5">
+    <w:abstractNumId w:val="3"/>
+  </w:num>
+  <w:num w:numId="6">
+    <w:abstractNumId w:val="0"/>
   </w:num>
 </w:numbering>
 </file>

</xml_diff>

<commit_message>
New updated Home Work
</commit_message>
<xml_diff>
--- a/HomeWork/mcsProgress.docx
+++ b/HomeWork/mcsProgress.docx
@@ -1535,9 +1535,17 @@
         </w:rPr>
         <w:lastRenderedPageBreak/>
         <w:drawing>
-          <wp:inline distT="0" distB="0" distL="0" distR="0" wp14:anchorId="532C4107" wp14:editId="32462E37">
+          <wp:anchor distT="0" distB="0" distL="114300" distR="114300" simplePos="0" relativeHeight="251658240" behindDoc="0" locked="0" layoutInCell="1" allowOverlap="1" wp14:anchorId="532C4107" wp14:editId="0E70E3D6">
+            <wp:simplePos x="1143000" y="914400"/>
+            <wp:positionH relativeFrom="column">
+              <wp:align>left</wp:align>
+            </wp:positionH>
+            <wp:positionV relativeFrom="paragraph">
+              <wp:align>top</wp:align>
+            </wp:positionV>
             <wp:extent cx="5591955" cy="3648584"/>
             <wp:effectExtent l="0" t="0" r="8890" b="9525"/>
+            <wp:wrapSquare wrapText="bothSides"/>
             <wp:docPr id="7" name="Picture 7"/>
             <wp:cNvGraphicFramePr>
               <a:graphicFrameLocks xmlns:a="http://schemas.openxmlformats.org/drawingml/2006/main" noChangeAspect="1"/>
@@ -1573,6 +1581,111 @@
                 </pic:pic>
               </a:graphicData>
             </a:graphic>
+          </wp:anchor>
+        </w:drawing>
+      </w:r>
+      <w:r>
+        <w:rPr>
+          <w:b/>
+          <w:bCs/>
+          <w:i/>
+          <w:iCs/>
+          <w:sz w:val="32"/>
+          <w:szCs w:val="32"/>
+        </w:rPr>
+        <w:br w:type="textWrapping" w:clear="all"/>
+      </w:r>
+    </w:p>
+    <w:p>
+      <w:pPr>
+        <w:pStyle w:val="ListParagraph"/>
+        <w:numPr>
+          <w:ilvl w:val="0"/>
+          <w:numId w:val="1"/>
+        </w:numPr>
+        <w:rPr>
+          <w:b/>
+          <w:bCs/>
+          <w:i/>
+          <w:iCs/>
+          <w:sz w:val="32"/>
+          <w:szCs w:val="32"/>
+        </w:rPr>
+      </w:pPr>
+      <w:r>
+        <w:rPr>
+          <w:b/>
+          <w:bCs/>
+          <w:i/>
+          <w:iCs/>
+          <w:sz w:val="32"/>
+          <w:szCs w:val="32"/>
+        </w:rPr>
+        <w:t>Layout Lecture 5 Task, Output on screen is as follow:</w:t>
+      </w:r>
+    </w:p>
+    <w:p>
+      <w:pPr>
+        <w:pStyle w:val="ListParagraph"/>
+        <w:ind w:left="360"/>
+        <w:rPr>
+          <w:b/>
+          <w:bCs/>
+          <w:i/>
+          <w:iCs/>
+          <w:sz w:val="32"/>
+          <w:szCs w:val="32"/>
+        </w:rPr>
+      </w:pPr>
+      <w:r>
+        <w:rPr>
+          <w:b/>
+          <w:bCs/>
+          <w:i/>
+          <w:iCs/>
+          <w:noProof/>
+          <w:sz w:val="32"/>
+          <w:szCs w:val="32"/>
+        </w:rPr>
+        <w:drawing>
+          <wp:inline distT="0" distB="0" distL="0" distR="0" wp14:anchorId="3D52B943" wp14:editId="0E6E6AC9">
+            <wp:extent cx="2895600" cy="3829050"/>
+            <wp:effectExtent l="0" t="0" r="0" b="0"/>
+            <wp:docPr id="8" name="Picture 8"/>
+            <wp:cNvGraphicFramePr>
+              <a:graphicFrameLocks xmlns:a="http://schemas.openxmlformats.org/drawingml/2006/main" noChangeAspect="1"/>
+            </wp:cNvGraphicFramePr>
+            <a:graphic xmlns:a="http://schemas.openxmlformats.org/drawingml/2006/main">
+              <a:graphicData uri="http://schemas.openxmlformats.org/drawingml/2006/picture">
+                <pic:pic xmlns:pic="http://schemas.openxmlformats.org/drawingml/2006/picture">
+                  <pic:nvPicPr>
+                    <pic:cNvPr id="8" name="Picture 8"/>
+                    <pic:cNvPicPr/>
+                  </pic:nvPicPr>
+                  <pic:blipFill>
+                    <a:blip r:embed="rId22">
+                      <a:extLst>
+                        <a:ext uri="{28A0092B-C50C-407E-A947-70E740481C1C}">
+                          <a14:useLocalDpi xmlns:a14="http://schemas.microsoft.com/office/drawing/2010/main" val="0"/>
+                        </a:ext>
+                      </a:extLst>
+                    </a:blip>
+                    <a:stretch>
+                      <a:fillRect/>
+                    </a:stretch>
+                  </pic:blipFill>
+                  <pic:spPr>
+                    <a:xfrm>
+                      <a:off x="0" y="0"/>
+                      <a:ext cx="2896017" cy="3829602"/>
+                    </a:xfrm>
+                    <a:prstGeom prst="rect">
+                      <a:avLst/>
+                    </a:prstGeom>
+                  </pic:spPr>
+                </pic:pic>
+              </a:graphicData>
+            </a:graphic>
           </wp:inline>
         </w:drawing>
       </w:r>
@@ -1855,6 +1968,92 @@
     </w:lvl>
   </w:abstractNum>
   <w:abstractNum w:abstractNumId="3" w15:restartNumberingAfterBreak="0">
+    <w:nsid w:val="30AB4413"/>
+    <w:multiLevelType w:val="hybridMultilevel"/>
+    <w:tmpl w:val="A350C1B8"/>
+    <w:lvl w:ilvl="0" w:tplc="0409000F">
+      <w:start w:val="1"/>
+      <w:numFmt w:val="decimal"/>
+      <w:lvlText w:val="%1."/>
+      <w:lvlJc w:val="left"/>
+      <w:pPr>
+        <w:ind w:left="1800" w:hanging="360"/>
+      </w:pPr>
+    </w:lvl>
+    <w:lvl w:ilvl="1" w:tplc="04090019" w:tentative="1">
+      <w:start w:val="1"/>
+      <w:numFmt w:val="lowerLetter"/>
+      <w:lvlText w:val="%2."/>
+      <w:lvlJc w:val="left"/>
+      <w:pPr>
+        <w:ind w:left="2520" w:hanging="360"/>
+      </w:pPr>
+    </w:lvl>
+    <w:lvl w:ilvl="2" w:tplc="0409001B" w:tentative="1">
+      <w:start w:val="1"/>
+      <w:numFmt w:val="lowerRoman"/>
+      <w:lvlText w:val="%3."/>
+      <w:lvlJc w:val="right"/>
+      <w:pPr>
+        <w:ind w:left="3240" w:hanging="180"/>
+      </w:pPr>
+    </w:lvl>
+    <w:lvl w:ilvl="3" w:tplc="0409000F" w:tentative="1">
+      <w:start w:val="1"/>
+      <w:numFmt w:val="decimal"/>
+      <w:lvlText w:val="%4."/>
+      <w:lvlJc w:val="left"/>
+      <w:pPr>
+        <w:ind w:left="3960" w:hanging="360"/>
+      </w:pPr>
+    </w:lvl>
+    <w:lvl w:ilvl="4" w:tplc="04090019" w:tentative="1">
+      <w:start w:val="1"/>
+      <w:numFmt w:val="lowerLetter"/>
+      <w:lvlText w:val="%5."/>
+      <w:lvlJc w:val="left"/>
+      <w:pPr>
+        <w:ind w:left="4680" w:hanging="360"/>
+      </w:pPr>
+    </w:lvl>
+    <w:lvl w:ilvl="5" w:tplc="0409001B" w:tentative="1">
+      <w:start w:val="1"/>
+      <w:numFmt w:val="lowerRoman"/>
+      <w:lvlText w:val="%6."/>
+      <w:lvlJc w:val="right"/>
+      <w:pPr>
+        <w:ind w:left="5400" w:hanging="180"/>
+      </w:pPr>
+    </w:lvl>
+    <w:lvl w:ilvl="6" w:tplc="0409000F" w:tentative="1">
+      <w:start w:val="1"/>
+      <w:numFmt w:val="decimal"/>
+      <w:lvlText w:val="%7."/>
+      <w:lvlJc w:val="left"/>
+      <w:pPr>
+        <w:ind w:left="6120" w:hanging="360"/>
+      </w:pPr>
+    </w:lvl>
+    <w:lvl w:ilvl="7" w:tplc="04090019" w:tentative="1">
+      <w:start w:val="1"/>
+      <w:numFmt w:val="lowerLetter"/>
+      <w:lvlText w:val="%8."/>
+      <w:lvlJc w:val="left"/>
+      <w:pPr>
+        <w:ind w:left="6840" w:hanging="360"/>
+      </w:pPr>
+    </w:lvl>
+    <w:lvl w:ilvl="8" w:tplc="0409001B" w:tentative="1">
+      <w:start w:val="1"/>
+      <w:numFmt w:val="lowerRoman"/>
+      <w:lvlText w:val="%9."/>
+      <w:lvlJc w:val="right"/>
+      <w:pPr>
+        <w:ind w:left="7560" w:hanging="180"/>
+      </w:pPr>
+    </w:lvl>
+  </w:abstractNum>
+  <w:abstractNum w:abstractNumId="4" w15:restartNumberingAfterBreak="0">
     <w:nsid w:val="30BF526E"/>
     <w:multiLevelType w:val="hybridMultilevel"/>
     <w:tmpl w:val="FAB455B4"/>
@@ -1940,7 +2139,7 @@
       </w:pPr>
     </w:lvl>
   </w:abstractNum>
-  <w:abstractNum w:abstractNumId="4" w15:restartNumberingAfterBreak="0">
+  <w:abstractNum w:abstractNumId="5" w15:restartNumberingAfterBreak="0">
     <w:nsid w:val="44A521BC"/>
     <w:multiLevelType w:val="hybridMultilevel"/>
     <w:tmpl w:val="CBF8770A"/>
@@ -2026,7 +2225,7 @@
       </w:pPr>
     </w:lvl>
   </w:abstractNum>
-  <w:abstractNum w:abstractNumId="5" w15:restartNumberingAfterBreak="0">
+  <w:abstractNum w:abstractNumId="6" w15:restartNumberingAfterBreak="0">
     <w:nsid w:val="4E956DC2"/>
     <w:multiLevelType w:val="hybridMultilevel"/>
     <w:tmpl w:val="056C8442"/>
@@ -2112,7 +2311,7 @@
       </w:pPr>
     </w:lvl>
   </w:abstractNum>
-  <w:abstractNum w:abstractNumId="6" w15:restartNumberingAfterBreak="0">
+  <w:abstractNum w:abstractNumId="7" w15:restartNumberingAfterBreak="0">
     <w:nsid w:val="5A0A71CF"/>
     <w:multiLevelType w:val="hybridMultilevel"/>
     <w:tmpl w:val="C060C918"/>
@@ -2198,10 +2397,96 @@
       </w:pPr>
     </w:lvl>
   </w:abstractNum>
-  <w:abstractNum w:abstractNumId="7" w15:restartNumberingAfterBreak="0">
+  <w:abstractNum w:abstractNumId="8" w15:restartNumberingAfterBreak="0">
     <w:nsid w:val="5A65226B"/>
     <w:multiLevelType w:val="hybridMultilevel"/>
     <w:tmpl w:val="281AB438"/>
+    <w:lvl w:ilvl="0" w:tplc="0409000F">
+      <w:start w:val="1"/>
+      <w:numFmt w:val="decimal"/>
+      <w:lvlText w:val="%1."/>
+      <w:lvlJc w:val="left"/>
+      <w:pPr>
+        <w:ind w:left="1080" w:hanging="360"/>
+      </w:pPr>
+    </w:lvl>
+    <w:lvl w:ilvl="1" w:tplc="04090019" w:tentative="1">
+      <w:start w:val="1"/>
+      <w:numFmt w:val="lowerLetter"/>
+      <w:lvlText w:val="%2."/>
+      <w:lvlJc w:val="left"/>
+      <w:pPr>
+        <w:ind w:left="1800" w:hanging="360"/>
+      </w:pPr>
+    </w:lvl>
+    <w:lvl w:ilvl="2" w:tplc="0409001B" w:tentative="1">
+      <w:start w:val="1"/>
+      <w:numFmt w:val="lowerRoman"/>
+      <w:lvlText w:val="%3."/>
+      <w:lvlJc w:val="right"/>
+      <w:pPr>
+        <w:ind w:left="2520" w:hanging="180"/>
+      </w:pPr>
+    </w:lvl>
+    <w:lvl w:ilvl="3" w:tplc="0409000F" w:tentative="1">
+      <w:start w:val="1"/>
+      <w:numFmt w:val="decimal"/>
+      <w:lvlText w:val="%4."/>
+      <w:lvlJc w:val="left"/>
+      <w:pPr>
+        <w:ind w:left="3240" w:hanging="360"/>
+      </w:pPr>
+    </w:lvl>
+    <w:lvl w:ilvl="4" w:tplc="04090019" w:tentative="1">
+      <w:start w:val="1"/>
+      <w:numFmt w:val="lowerLetter"/>
+      <w:lvlText w:val="%5."/>
+      <w:lvlJc w:val="left"/>
+      <w:pPr>
+        <w:ind w:left="3960" w:hanging="360"/>
+      </w:pPr>
+    </w:lvl>
+    <w:lvl w:ilvl="5" w:tplc="0409001B" w:tentative="1">
+      <w:start w:val="1"/>
+      <w:numFmt w:val="lowerRoman"/>
+      <w:lvlText w:val="%6."/>
+      <w:lvlJc w:val="right"/>
+      <w:pPr>
+        <w:ind w:left="4680" w:hanging="180"/>
+      </w:pPr>
+    </w:lvl>
+    <w:lvl w:ilvl="6" w:tplc="0409000F" w:tentative="1">
+      <w:start w:val="1"/>
+      <w:numFmt w:val="decimal"/>
+      <w:lvlText w:val="%7."/>
+      <w:lvlJc w:val="left"/>
+      <w:pPr>
+        <w:ind w:left="5400" w:hanging="360"/>
+      </w:pPr>
+    </w:lvl>
+    <w:lvl w:ilvl="7" w:tplc="04090019" w:tentative="1">
+      <w:start w:val="1"/>
+      <w:numFmt w:val="lowerLetter"/>
+      <w:lvlText w:val="%8."/>
+      <w:lvlJc w:val="left"/>
+      <w:pPr>
+        <w:ind w:left="6120" w:hanging="360"/>
+      </w:pPr>
+    </w:lvl>
+    <w:lvl w:ilvl="8" w:tplc="0409001B" w:tentative="1">
+      <w:start w:val="1"/>
+      <w:numFmt w:val="lowerRoman"/>
+      <w:lvlText w:val="%9."/>
+      <w:lvlJc w:val="right"/>
+      <w:pPr>
+        <w:ind w:left="6840" w:hanging="180"/>
+      </w:pPr>
+    </w:lvl>
+  </w:abstractNum>
+  <w:abstractNum w:abstractNumId="9" w15:restartNumberingAfterBreak="0">
+    <w:nsid w:val="79E10D87"/>
+    <w:multiLevelType w:val="hybridMultilevel"/>
+    <w:tmpl w:val="3C66A09A"/>
     <w:lvl w:ilvl="0" w:tplc="0409000F">
       <w:start w:val="1"/>
       <w:numFmt w:val="decimal"/>
@@ -2288,25 +2573,31 @@
     <w:abstractNumId w:val="1"/>
   </w:num>
   <w:num w:numId="2">
-    <w:abstractNumId w:val="4"/>
+    <w:abstractNumId w:val="5"/>
   </w:num>
   <w:num w:numId="3">
     <w:abstractNumId w:val="2"/>
   </w:num>
   <w:num w:numId="4">
-    <w:abstractNumId w:val="6"/>
+    <w:abstractNumId w:val="7"/>
   </w:num>
   <w:num w:numId="5">
-    <w:abstractNumId w:val="3"/>
+    <w:abstractNumId w:val="4"/>
   </w:num>
   <w:num w:numId="6">
     <w:abstractNumId w:val="0"/>
   </w:num>
   <w:num w:numId="7">
-    <w:abstractNumId w:val="5"/>
+    <w:abstractNumId w:val="6"/>
   </w:num>
   <w:num w:numId="8">
-    <w:abstractNumId w:val="7"/>
+    <w:abstractNumId w:val="8"/>
+  </w:num>
+  <w:num w:numId="9">
+    <w:abstractNumId w:val="9"/>
+  </w:num>
+  <w:num w:numId="10">
+    <w:abstractNumId w:val="3"/>
   </w:num>
 </w:numbering>
 </file>

</xml_diff>